<commit_message>
paper ingevuld en main verder gecomment en afgerond
</commit_message>
<xml_diff>
--- a/Paper.docx
+++ b/Paper.docx
@@ -103,25 +103,7 @@
           <w:sz w:val="20"/>
           <w:szCs w:val="20"/>
         </w:rPr>
-        <w:t xml:space="preserve">Door: Leo </w:t>
-      </w:r>
-      <w:proofErr w:type="spellStart"/>
-      <w:r>
-        <w:rPr>
-          <w:rFonts w:asciiTheme="majorHAnsi" w:hAnsiTheme="majorHAnsi"/>
-          <w:sz w:val="20"/>
-          <w:szCs w:val="20"/>
-        </w:rPr>
-        <w:t>Jenneskens</w:t>
-      </w:r>
-      <w:proofErr w:type="spellEnd"/>
-      <w:r>
-        <w:rPr>
-          <w:rFonts w:asciiTheme="majorHAnsi" w:hAnsiTheme="majorHAnsi"/>
-          <w:sz w:val="20"/>
-          <w:szCs w:val="20"/>
-        </w:rPr>
-        <w:t xml:space="preserve">, Tim </w:t>
+        <w:t xml:space="preserve">Door: Leo Jenneskens, Tim </w:t>
       </w:r>
       <w:proofErr w:type="spellStart"/>
       <w:r>
@@ -139,7 +121,7 @@
           <w:sz w:val="20"/>
           <w:szCs w:val="20"/>
         </w:rPr>
-        <w:t xml:space="preserve">, Monisha Wielkens en Jip </w:t>
+        <w:t xml:space="preserve">, </w:t>
       </w:r>
       <w:proofErr w:type="spellStart"/>
       <w:r>
@@ -148,7 +130,7 @@
           <w:sz w:val="20"/>
           <w:szCs w:val="20"/>
         </w:rPr>
-        <w:t>Galema</w:t>
+        <w:t>Monisha</w:t>
       </w:r>
       <w:proofErr w:type="spellEnd"/>
       <w:r>
@@ -157,7 +139,25 @@
           <w:sz w:val="20"/>
           <w:szCs w:val="20"/>
         </w:rPr>
-        <w:t>.</w:t>
+        <w:t xml:space="preserve"> </w:t>
+      </w:r>
+      <w:proofErr w:type="spellStart"/>
+      <w:r>
+        <w:rPr>
+          <w:rFonts w:asciiTheme="majorHAnsi" w:hAnsiTheme="majorHAnsi"/>
+          <w:sz w:val="20"/>
+          <w:szCs w:val="20"/>
+        </w:rPr>
+        <w:t>Wielkens</w:t>
+      </w:r>
+      <w:proofErr w:type="spellEnd"/>
+      <w:r>
+        <w:rPr>
+          <w:rFonts w:asciiTheme="majorHAnsi" w:hAnsiTheme="majorHAnsi"/>
+          <w:sz w:val="20"/>
+          <w:szCs w:val="20"/>
+        </w:rPr>
+        <w:t xml:space="preserve"> en Jip Galema.</w:t>
       </w:r>
     </w:p>
     <w:p>
@@ -291,7 +291,7 @@
               </wp:anchor>
             </w:drawing>
           </mc:Choice>
-          <mc:Fallback xmlns:w16se="http://schemas.microsoft.com/office/word/2015/wordml/symex" xmlns:cx1="http://schemas.microsoft.com/office/drawing/2015/9/8/chartex" xmlns:cx="http://schemas.microsoft.com/office/drawing/2014/chartex">
+          <mc:Fallback xmlns:cx="http://schemas.microsoft.com/office/drawing/2014/chartex" xmlns:cx1="http://schemas.microsoft.com/office/drawing/2015/9/8/chartex" xmlns:w16se="http://schemas.microsoft.com/office/word/2015/wordml/symex">
             <w:pict>
               <v:shapetype w14:anchorId="3FF88EE6" id="_x0000_t202" coordsize="21600,21600" o:spt="202" path="m,l,21600r21600,l21600,xe">
                 <v:stroke joinstyle="miter"/>
@@ -581,7 +581,7 @@
               </wp:anchor>
             </w:drawing>
           </mc:Choice>
-          <mc:Fallback xmlns:w16se="http://schemas.microsoft.com/office/word/2015/wordml/symex" xmlns:cx1="http://schemas.microsoft.com/office/drawing/2015/9/8/chartex" xmlns:cx="http://schemas.microsoft.com/office/drawing/2014/chartex">
+          <mc:Fallback xmlns:cx="http://schemas.microsoft.com/office/drawing/2014/chartex" xmlns:cx1="http://schemas.microsoft.com/office/drawing/2015/9/8/chartex" xmlns:w16se="http://schemas.microsoft.com/office/word/2015/wordml/symex">
             <w:pict>
               <v:shape w14:anchorId="17F5484B" id="Tekstvak 9" o:spid="_x0000_s1027" type="#_x0000_t202" style="position:absolute;margin-left:234.55pt;margin-top:6.8pt;width:246pt;height:255.6pt;z-index:251661312;visibility:visible;mso-wrap-style:square;mso-height-percent:0;mso-wrap-distance-left:9pt;mso-wrap-distance-top:0;mso-wrap-distance-right:9pt;mso-wrap-distance-bottom:0;mso-position-horizontal:absolute;mso-position-horizontal-relative:text;mso-position-vertical:absolute;mso-position-vertical-relative:text;mso-height-percent:0;mso-height-relative:margin;v-text-anchor:top" o:gfxdata="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" fillcolor="white [3201]" strokeweight=".5pt">
                 <v:textbox>
@@ -1028,7 +1028,7 @@
               </wp:anchor>
             </w:drawing>
           </mc:Choice>
-          <mc:Fallback xmlns:w16se="http://schemas.microsoft.com/office/word/2015/wordml/symex" xmlns:cx1="http://schemas.microsoft.com/office/drawing/2015/9/8/chartex" xmlns:cx="http://schemas.microsoft.com/office/drawing/2014/chartex">
+          <mc:Fallback xmlns:cx="http://schemas.microsoft.com/office/drawing/2014/chartex" xmlns:cx1="http://schemas.microsoft.com/office/drawing/2015/9/8/chartex" xmlns:w16se="http://schemas.microsoft.com/office/word/2015/wordml/symex">
             <w:pict>
               <v:shape id="Tekstvak 10" o:spid="_x0000_s1028" type="#_x0000_t202" style="position:absolute;margin-left:236.35pt;margin-top:2.65pt;width:243.6pt;height:225pt;z-index:251662336;visibility:visible;mso-wrap-style:square;mso-wrap-distance-left:9pt;mso-wrap-distance-top:0;mso-wrap-distance-right:9pt;mso-wrap-distance-bottom:0;mso-position-horizontal:absolute;mso-position-horizontal-relative:text;mso-position-vertical:absolute;mso-position-vertical-relative:text;v-text-anchor:top" o:gfxdata="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" fillcolor="white [3201]" strokeweight=".5pt">
                 <v:textbox>
@@ -1399,16 +1399,18 @@
                                 <w:sz w:val="20"/>
                                 <w:szCs w:val="20"/>
                               </w:rPr>
-                              <w:t>We hebben een lijstje gevonden met verschillende muziek functies</w:t>
-                            </w:r>
+                              <w:t xml:space="preserve">We hebben een lijstje gevonden met verschillende muziek functies gevonden en konden met </w:t>
+                            </w:r>
+                            <w:proofErr w:type="spellStart"/>
                             <w:r>
                               <w:rPr>
                                 <w:rFonts w:ascii="Calibri Light" w:hAnsi="Calibri Light"/>
                                 <w:sz w:val="20"/>
                                 <w:szCs w:val="20"/>
                               </w:rPr>
-                              <w:t xml:space="preserve"> gevonden en</w:t>
-                            </w:r>
+                              <w:t>playSoundFile</w:t>
+                            </w:r>
+                            <w:proofErr w:type="spellEnd"/>
                             <w:r>
                               <w:rPr>
                                 <w:rFonts w:ascii="Calibri Light" w:hAnsi="Calibri Light"/>
@@ -1420,54 +1422,11 @@
                             <w:r>
                               <w:rPr>
                                 <w:rFonts w:ascii="Calibri Light" w:hAnsi="Calibri Light"/>
+                                <w:i/>
                                 <w:sz w:val="20"/>
                                 <w:szCs w:val="20"/>
                               </w:rPr>
-                              <w:t xml:space="preserve">konden met </w:t>
-                            </w:r>
-                            <w:proofErr w:type="spellStart"/>
-                            <w:r>
-                              <w:rPr>
-                                <w:rFonts w:ascii="Calibri Light" w:hAnsi="Calibri Light"/>
-                                <w:sz w:val="20"/>
-                                <w:szCs w:val="20"/>
-                              </w:rPr>
-                              <w:t>p</w:t>
-                            </w:r>
-                            <w:r>
-                              <w:rPr>
-                                <w:rFonts w:ascii="Calibri Light" w:hAnsi="Calibri Light"/>
-                                <w:sz w:val="20"/>
-                                <w:szCs w:val="20"/>
-                              </w:rPr>
-                              <w:t>laySoundFile</w:t>
-                            </w:r>
-                            <w:proofErr w:type="spellEnd"/>
-                            <w:r>
-                              <w:rPr>
-                                <w:rFonts w:ascii="Calibri Light" w:hAnsi="Calibri Light"/>
-                                <w:sz w:val="20"/>
-                                <w:szCs w:val="20"/>
-                              </w:rPr>
-                              <w:t xml:space="preserve"> </w:t>
-                            </w:r>
-                            <w:r>
-                              <w:rPr>
-                                <w:rFonts w:ascii="Calibri Light" w:hAnsi="Calibri Light"/>
-                                <w:i/>
-                                <w:sz w:val="20"/>
-                                <w:szCs w:val="20"/>
-                              </w:rPr>
-                              <w:t>(</w:t>
-                            </w:r>
-                            <w:r>
-                              <w:rPr>
-                                <w:rFonts w:ascii="Calibri Light" w:hAnsi="Calibri Light"/>
-                                <w:i/>
-                                <w:sz w:val="20"/>
-                                <w:szCs w:val="20"/>
-                              </w:rPr>
-                              <w:t xml:space="preserve">); </w:t>
+                              <w:t xml:space="preserve">(); </w:t>
                             </w:r>
                             <w:r>
                               <w:rPr>
@@ -1675,8 +1634,6 @@
                                 <w:szCs w:val="20"/>
                               </w:rPr>
                             </w:pPr>
-                            <w:bookmarkStart w:id="0" w:name="_GoBack"/>
-                            <w:bookmarkEnd w:id="0"/>
                           </w:p>
                           <w:p>
                             <w:pPr>
@@ -2964,8 +2921,91 @@
                       <wps:txbx>
                         <w:txbxContent>
                           <w:p>
-                            <w:r>
-                              <w:t>Lijn volgen</w:t>
+                            <w:pPr>
+                              <w:rPr>
+                                <w:rFonts w:ascii="Bernard MT Condensed" w:hAnsi="Bernard MT Condensed"/>
+                                <w:sz w:val="24"/>
+                              </w:rPr>
+                            </w:pPr>
+                            <w:r>
+                              <w:rPr>
+                                <w:rFonts w:ascii="Bernard MT Condensed" w:hAnsi="Bernard MT Condensed"/>
+                                <w:sz w:val="24"/>
+                              </w:rPr>
+                              <w:t>Lijn volgen.</w:t>
+                            </w:r>
+                          </w:p>
+                          <w:p>
+                            <w:pPr>
+                              <w:rPr>
+                                <w:sz w:val="24"/>
+                              </w:rPr>
+                            </w:pPr>
+                            <w:r>
+                              <w:rPr>
+                                <w:sz w:val="24"/>
+                              </w:rPr>
+                              <w:t>Eén van de hoofd opdrachten het zorgen dat de robot een lijn volgt. De robot moet over een lijn rijden en hierbij op de lijn blijven en niet van deze lijn afgaan. Hoe wordt op de lijn gebleven? Door aan elke kant van de lijn een sensor te hebben die  vele malen per seconde de licht waarde uit meet</w:t>
+                            </w:r>
+                            <w:r>
+                              <w:rPr>
+                                <w:sz w:val="24"/>
+                              </w:rPr>
+                              <w:t>. De waardes die de sensoren meten geven aan hoe</w:t>
+                            </w:r>
+                            <w:r>
+                              <w:rPr>
+                                <w:sz w:val="24"/>
+                              </w:rPr>
+                              <w:t xml:space="preserve"> groot deel van het onderliggende vlak  zwart </w:t>
+                            </w:r>
+                            <w:r>
+                              <w:rPr>
+                                <w:sz w:val="24"/>
+                              </w:rPr>
+                              <w:t>is en dus hoever de robot over de lijn zit</w:t>
+                            </w:r>
+                            <w:r>
+                              <w:rPr>
+                                <w:sz w:val="24"/>
+                              </w:rPr>
+                              <w:t xml:space="preserve">. </w:t>
+                            </w:r>
+                            <w:r>
+                              <w:rPr>
+                                <w:sz w:val="24"/>
+                              </w:rPr>
+                              <w:t>Door de gemeten waardes als een variabele in een wiskundige formule te gooien wordt berekent hoe de motoren moeten worden aangestuurd. Het gebruik van een formule is noodzakelijk voor het goed verlopen van de bochten in de lijn om te zorgen dat de robot niet te veel en niet te weinig stuurt. Echter in verschillende omgevingen kunnen de licht waardes variëren</w:t>
+                            </w:r>
+                            <w:r>
+                              <w:rPr>
+                                <w:sz w:val="24"/>
+                              </w:rPr>
+                              <w:t xml:space="preserve">, </w:t>
+                            </w:r>
+                            <w:r>
+                              <w:rPr>
+                                <w:sz w:val="24"/>
+                              </w:rPr>
+                              <w:t>hier is aan gedacht door het gebruik van een globale variabele</w:t>
+                            </w:r>
+                            <w:r>
+                              <w:rPr>
+                                <w:sz w:val="24"/>
+                              </w:rPr>
+                              <w:t>n</w:t>
+                            </w:r>
+                            <w:r>
+                              <w:rPr>
+                                <w:sz w:val="24"/>
+                              </w:rPr>
+                              <w:t xml:space="preserve"> voor de maximale en de minimale Lichtwaardes</w:t>
+                            </w:r>
+                            <w:r>
+                              <w:rPr>
+                                <w:sz w:val="24"/>
+                              </w:rPr>
+                              <w:t xml:space="preserve"> zodat de robot kan berekenen wat de beste waarde is voor het volgen van de lijn. </w:t>
                             </w:r>
                           </w:p>
                         </w:txbxContent>
@@ -2990,12 +3030,99 @@
           </mc:Choice>
           <mc:Fallback>
             <w:pict>
-              <v:shape w14:anchorId="7E3E9AAB" id="Tekstvak 12" o:spid="_x0000_s1032" type="#_x0000_t202" style="position:absolute;margin-left:-19.1pt;margin-top:278.9pt;width:253.5pt;height:383.1pt;z-index:251664384;visibility:visible;mso-wrap-style:square;mso-width-percent:0;mso-height-percent:0;mso-wrap-distance-left:9pt;mso-wrap-distance-top:0;mso-wrap-distance-right:9pt;mso-wrap-distance-bottom:0;mso-position-horizontal:absolute;mso-position-horizontal-relative:text;mso-position-vertical:absolute;mso-position-vertical-relative:text;mso-width-percent:0;mso-height-percent:0;mso-width-relative:margin;mso-height-relative:margin;v-text-anchor:top" o:gfxdata="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" fillcolor="white [3201]" strokeweight=".5pt">
+              <v:shapetype w14:anchorId="7E3E9AAB" id="_x0000_t202" coordsize="21600,21600" o:spt="202" path="m,l,21600r21600,l21600,xe">
+                <v:stroke joinstyle="miter"/>
+                <v:path gradientshapeok="t" o:connecttype="rect"/>
+              </v:shapetype>
+              <v:shape id="Tekstvak 12" o:spid="_x0000_s1032" type="#_x0000_t202" style="position:absolute;margin-left:-19.1pt;margin-top:278.9pt;width:253.5pt;height:383.1pt;z-index:251664384;visibility:visible;mso-wrap-style:square;mso-width-percent:0;mso-height-percent:0;mso-wrap-distance-left:9pt;mso-wrap-distance-top:0;mso-wrap-distance-right:9pt;mso-wrap-distance-bottom:0;mso-position-horizontal:absolute;mso-position-horizontal-relative:text;mso-position-vertical:absolute;mso-position-vertical-relative:text;mso-width-percent:0;mso-height-percent:0;mso-width-relative:margin;mso-height-relative:margin;v-text-anchor:top" o:gfxdata="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" fillcolor="white [3201]" strokeweight=".5pt">
                 <v:textbox>
                   <w:txbxContent>
                     <w:p>
-                      <w:r>
-                        <w:t>Lijn volgen</w:t>
+                      <w:pPr>
+                        <w:rPr>
+                          <w:rFonts w:ascii="Bernard MT Condensed" w:hAnsi="Bernard MT Condensed"/>
+                          <w:sz w:val="24"/>
+                        </w:rPr>
+                      </w:pPr>
+                      <w:r>
+                        <w:rPr>
+                          <w:rFonts w:ascii="Bernard MT Condensed" w:hAnsi="Bernard MT Condensed"/>
+                          <w:sz w:val="24"/>
+                        </w:rPr>
+                        <w:t>Lijn volgen.</w:t>
+                      </w:r>
+                    </w:p>
+                    <w:p>
+                      <w:pPr>
+                        <w:rPr>
+                          <w:sz w:val="24"/>
+                        </w:rPr>
+                      </w:pPr>
+                      <w:r>
+                        <w:rPr>
+                          <w:sz w:val="24"/>
+                        </w:rPr>
+                        <w:t>Eén van de hoofd opdrachten het zorgen dat de robot een lijn volgt. De robot moet over een lijn rijden en hierbij op de lijn blijven en niet van deze lijn afgaan. Hoe wordt op de lijn gebleven? Door aan elke kant van de lijn een sensor te hebben die  vele malen per seconde de licht waarde uit meet</w:t>
+                      </w:r>
+                      <w:r>
+                        <w:rPr>
+                          <w:sz w:val="24"/>
+                        </w:rPr>
+                        <w:t>. De waardes die de sensoren meten geven aan hoe</w:t>
+                      </w:r>
+                      <w:r>
+                        <w:rPr>
+                          <w:sz w:val="24"/>
+                        </w:rPr>
+                        <w:t xml:space="preserve"> groot deel van het onderliggende vlak  zwart </w:t>
+                      </w:r>
+                      <w:r>
+                        <w:rPr>
+                          <w:sz w:val="24"/>
+                        </w:rPr>
+                        <w:t>is en dus hoever de robot over de lijn zit</w:t>
+                      </w:r>
+                      <w:r>
+                        <w:rPr>
+                          <w:sz w:val="24"/>
+                        </w:rPr>
+                        <w:t xml:space="preserve">. </w:t>
+                      </w:r>
+                      <w:r>
+                        <w:rPr>
+                          <w:sz w:val="24"/>
+                        </w:rPr>
+                        <w:t>Door de gemeten waardes als een variabele in een wiskundige formule te gooien wordt berekent hoe de motoren moeten worden aangestuurd. Het gebruik van een formule is noodzakelijk voor het goed verlopen van de bochten in de lijn om te zorgen dat de robot niet te veel en niet te weinig stuurt. Echter in verschillende omgevingen kunnen de licht waardes variëren</w:t>
+                      </w:r>
+                      <w:r>
+                        <w:rPr>
+                          <w:sz w:val="24"/>
+                        </w:rPr>
+                        <w:t xml:space="preserve">, </w:t>
+                      </w:r>
+                      <w:r>
+                        <w:rPr>
+                          <w:sz w:val="24"/>
+                        </w:rPr>
+                        <w:t>hier is aan gedacht door het gebruik van een globale variabele</w:t>
+                      </w:r>
+                      <w:r>
+                        <w:rPr>
+                          <w:sz w:val="24"/>
+                        </w:rPr>
+                        <w:t>n</w:t>
+                      </w:r>
+                      <w:r>
+                        <w:rPr>
+                          <w:sz w:val="24"/>
+                        </w:rPr>
+                        <w:t xml:space="preserve"> voor de maximale en de minimale Lichtwaardes</w:t>
+                      </w:r>
+                      <w:r>
+                        <w:rPr>
+                          <w:sz w:val="24"/>
+                        </w:rPr>
+                        <w:t xml:space="preserve"> zodat de robot kan berekenen wat de beste waarde is voor het volgen van de lijn. </w:t>
                       </w:r>
                     </w:p>
                   </w:txbxContent>
@@ -3013,6 +3140,8 @@
         </w:rPr>
         <w:t>Het</w:t>
       </w:r>
+      <w:bookmarkStart w:id="0" w:name="_GoBack"/>
+      <w:bookmarkEnd w:id="0"/>
     </w:p>
     <w:sectPr>
       <w:pgSz w:w="11906" w:h="16838"/>

</xml_diff>